<commit_message>
Rebuild transport workbook for Excel compatibility
Co-authored-by: skuskuM <skuskuM@users.noreply.github.com>
</commit_message>
<xml_diff>
--- a/proiect/Proiect_Informatica_Transport.docx
+++ b/proiect/Proiect_Informatica_Transport.docx
@@ -144,7 +144,7 @@
         <w:jc w:val="both"/>
       </w:pPr>
       <w:r>
-        <w:t>Registrul de calcul a fost salvat cu numele „Proiect_Informatica_Transport.xlsx” și conține 8 foi de calcul: Acasa, Vehicule, Parc_Auto, Curse_S1, Raport_S1, Clienti_Fideli, Clienti_Curenti, Angajati. Tema aleasă este firma de transport rutier (parc auto, curse, clienți și angajați).</w:t>
+        <w:t>Registrul de calcul este salvat cu numele „Proiect_Informatica_Transport.xlsx” și conține 8 foi de calcul: Acasă, Camere (vehicule), Autovehicule Transport Aproviz (parc auto), Nr nopți ocpt in prima jum an (curse S1), PT Raport Prima Jum An (raport), Clienti Fideli, Clienti actuali, Angajati. Tema aleasă este firma de transport rutier.</w:t>
       </w:r>
     </w:p>
     <w:p>
@@ -168,7 +168,7 @@
         <w:jc w:val="both"/>
       </w:pPr>
       <w:r>
-        <w:t>Foile includ date numerice (tarife, kilometri), date calendaristice (data angajării, revizii), texte (nume, tip vehicul) și valori logice/enumerații (GPS/ITP valabil, tip combustibil).</w:t>
+        <w:t>Foile includ date numerice (tarife, kilometri), date calendaristice (revizii, angajare), texte (nume, tip vehicul) și valori logice/enumerații (GPS/ITP valabil, tip combustibil).</w:t>
       </w:r>
     </w:p>
     <w:p>
@@ -216,7 +216,7 @@
         <w:jc w:val="both"/>
       </w:pPr>
       <w:r>
-        <w:t>În tabelele principale (ex. „Vehicule” și „Curse_S1”) s-au aplicat borduri, wrap text și orientare a textului pentru antete. Formatarea include controlul textului (wrap/merge) și stiluri pentru delimitarea tabelelor.</w:t>
+        <w:t>În tabelele principale (ex. „Camere” și „Nr nopți ocpt in prima jum an”) s-au aplicat borduri, wrap text și orientare a textului pentru antete. Formatarea include controlul textului și delimitarea tabelelor.</w:t>
       </w:r>
     </w:p>
     <w:p>
@@ -240,7 +240,7 @@
         <w:jc w:val="both"/>
       </w:pPr>
       <w:r>
-        <w:t>Exemplu de adresare absolută: în „Clienti_Fideli” formula =H5-$W$4 folosește rândul 4 fixat. Adresarea relativă apare în formulele copiate pe coloane pentru calcule de vârstă, vechime și statistici.</w:t>
+        <w:t>Exemplu de adresare absolută: în „Clienti Fideli” formula =H5-$W$4 folosește rândul 4 fixat. Adresarea relativă apare în formulele copiate pe coloane pentru calcule de vârstă și vechime.</w:t>
       </w:r>
     </w:p>
     <w:p>
@@ -264,7 +264,7 @@
         <w:jc w:val="both"/>
       </w:pPr>
       <w:r>
-        <w:t>Formulele pentru DATE, YEAR, IF și VLOOKUP din „Angajati” și „Curse_S1” au fost copiate prin glisare pe întreaga coloană, astfel încât rezultatele să se actualizeze automat.</w:t>
+        <w:t>Formulele pentru DATE, YEAR, IF și VLOOKUP din „Angajati” și „Nr nopți ocpt in prima jum an” au fost copiate prin glisare pe întreaga coloană.</w:t>
       </w:r>
     </w:p>
     <w:p>
@@ -288,7 +288,7 @@
         <w:jc w:val="both"/>
       </w:pPr>
       <w:r>
-        <w:t>În „Curse_S1” se utilizează VLOOKUP pentru preluarea tarifului din „Vehicule”. În „Clienti_Curenti” se preiau informații despre vehicul și curse din alte foi.</w:t>
+        <w:t>În „Nr nopți ocpt in prima jum an” se utilizează VLOOKUP pentru preluarea tarifului din „Camere”. În „Clienti actuali” se preiau informații despre tip vehicul și perioade.</w:t>
       </w:r>
     </w:p>
     <w:p>
@@ -336,7 +336,7 @@
         <w:jc w:val="both"/>
       </w:pPr>
       <w:r>
-        <w:t>Căutarea datelor se face prin VLOOKUP în „Curse_S1” și „Clienti_Curenti”, iar HLOOKUP în „Raport_S1”. Există liste derulante (Data Validation) pentru selecții controlate în tabele.</w:t>
+        <w:t>Căutarea datelor se face prin VLOOKUP în „Nr nopți ocpt in prima jum an” și „Clienti actuali”, iar HLOOKUP în „PT Raport Prima Jum An”. Există liste derulante (Data Validation) pentru selecții controlate.</w:t>
       </w:r>
     </w:p>
     <w:p>
@@ -360,7 +360,7 @@
         <w:jc w:val="both"/>
       </w:pPr>
       <w:r>
-        <w:t>Tabelele sunt organizate pe domenii de celule (linii/coloane), iar calculele folosesc intervale de tip G5:K20 pentru totaluri lunare și A4:L40 pentru rapoarte.</w:t>
+        <w:t>Tabelele sunt organizate pe domenii de celule (linii/coloane), iar calculele folosesc intervale de tip G5:K20 pentru totaluri lunare și D4:N54 pentru rapoarte.</w:t>
       </w:r>
     </w:p>
     <w:p>
@@ -384,7 +384,7 @@
         <w:jc w:val="both"/>
       </w:pPr>
       <w:r>
-        <w:t>În „Clienti_Fideli” există o coloană ascunsă pentru a ilustra opțiunea Hide. Coloanele sunt redimensionate pentru lizibilitate.</w:t>
+        <w:t>În „Clienti Fideli” există o coloană ascunsă pentru a ilustra opțiunea Hide. Coloanele sunt redimensionate pentru lizibilitate.</w:t>
       </w:r>
     </w:p>
     <w:p>
@@ -408,7 +408,7 @@
         <w:jc w:val="both"/>
       </w:pPr>
       <w:r>
-        <w:t>În „Curse_S1” și „Angajati” este aplicată formatarea condiționată pentru evidențierea valorilor importante (ex. curse mari sau vechime ridicată).</w:t>
+        <w:t>În „Nr nopți ocpt in prima jum an” și „Angajati” este aplicată formatarea condiționată pentru evidențierea valorilor importante.</w:t>
       </w:r>
     </w:p>
     <w:p>
@@ -456,7 +456,7 @@
         <w:jc w:val="both"/>
       </w:pPr>
       <w:r>
-        <w:t>Tabelele sunt pregătite pentru sortare și filtrare (ex. „Vehicule” și „Angajati”), pentru analiza rapidă a datelor după criterii.</w:t>
+        <w:t>Tabelele sunt pregătite pentru sortare și filtrare (ex. „Camere” și „Angajati”), pentru analiza rapidă a datelor după criterii.</w:t>
       </w:r>
     </w:p>
     <w:p>
@@ -480,7 +480,7 @@
         <w:jc w:val="both"/>
       </w:pPr>
       <w:r>
-        <w:t>Sunt incluse grafice de tip clustered column (barChart), line (curbe), pie și grafice 3D (bar3D), pentru vizualizarea datelor despre curse, tarife și distribuții.</w:t>
+        <w:t>Sunt incluse grafice de tip clustered column, line, pie și grafice 3D, pentru vizualizarea datelor despre curse și tarife.</w:t>
       </w:r>
     </w:p>
     <w:p>
@@ -496,7 +496,7 @@
         <w:pStyle w:val="Heading2"/>
       </w:pPr>
       <w:r>
-        <w:t>Cerința 16. Protect sheet / Protect workbook</w:t>
+        <w:t>Cerința 16. Protect sheet</w:t>
       </w:r>
     </w:p>
     <w:p>
@@ -504,7 +504,7 @@
         <w:jc w:val="both"/>
       </w:pPr>
       <w:r>
-        <w:t>Foile „Vehicule” și „Parc_Auto” sunt protejate, iar structura registrului este blocată pentru a preveni modificări neautorizate.</w:t>
+        <w:t>Există protecție de foaie (Protect Sheet) pe unele foi, pentru a preveni modificări neautorizate.</w:t>
       </w:r>
     </w:p>
     <w:p>
@@ -552,7 +552,7 @@
         <w:jc w:val="both"/>
       </w:pPr>
       <w:r>
-        <w:t>Foaia „Raport_S1” conține tabele pivot pentru rezumarea curselor și tarifelor pe tipuri de vehicule.</w:t>
+        <w:t>Foaia „PT Raport Prima Jum An” conține tabele pivot pentru rezumarea curselor și tarifelor pe tipuri de vehicule.</w:t>
       </w:r>
     </w:p>
     <w:p>

</xml_diff>